<commit_message>
namu darbas 2 priedas
</commit_message>
<xml_diff>
--- a/Git instructions.docx
+++ b/Git instructions.docx
@@ -285,27 +285,7 @@
           <w:szCs w:val="24"/>
           <w:lang w:val="lt-LT"/>
         </w:rPr>
-        <w:t xml:space="preserve">(galima ir </w:t>
-      </w:r>
-      <w:r>
-        <w:rPr>
-          <w:b w:val="false"/>
-          <w:bCs w:val="false"/>
-          <w:sz w:val="24"/>
-          <w:szCs w:val="24"/>
-          <w:lang w:val="lt-LT"/>
-        </w:rPr>
-        <w:t>bet ką kitą</w:t>
-      </w:r>
-      <w:r>
-        <w:rPr>
-          <w:b w:val="false"/>
-          <w:bCs w:val="false"/>
-          <w:sz w:val="24"/>
-          <w:szCs w:val="24"/>
-          <w:lang w:val="lt-LT"/>
-        </w:rPr>
-        <w:t xml:space="preserve">) ir spaudžiame mygtuką </w:t>
+        <w:t xml:space="preserve">(galima ir bet ką kitą) ir spaudžiame mygtuką </w:t>
       </w:r>
       <w:r>
         <w:rPr>
@@ -550,7 +530,7 @@
           <w:ilvl w:val="0"/>
           <w:numId w:val="0"/>
         </w:numPr>
-        <w:overflowPunct w:val="true"/>
+        <w:overflowPunct w:val="false"/>
         <w:jc w:val="left"/>
         <w:rPr/>
       </w:pPr>
@@ -2250,6 +2230,127 @@
         </w:numPr>
         <w:rPr/>
       </w:pPr>
+      <w:r>
+        <w:rPr/>
+        <w:t>Pridėkite lektorių prie collaborators</w:t>
+      </w:r>
+    </w:p>
+    <w:p>
+      <w:pPr>
+        <w:pStyle w:val="Normal"/>
+        <w:numPr>
+          <w:ilvl w:val="0"/>
+          <w:numId w:val="1"/>
+        </w:numPr>
+        <w:rPr/>
+      </w:pPr>
+      <w:r>
+        <w:rPr>
+          <w:b w:val="false"/>
+          <w:bCs w:val="false"/>
+        </w:rPr>
+        <w:t>1</w:t>
+      </w:r>
+      <w:r>
+        <w:rPr/>
+        <w:t xml:space="preserve">. </w:t>
+      </w:r>
+      <w:r>
+        <w:rPr>
+          <w:b w:val="false"/>
+          <w:bCs w:val="false"/>
+          <w:sz w:val="24"/>
+          <w:szCs w:val="24"/>
+        </w:rPr>
+        <w:t xml:space="preserve">Prisijungiame adresu </w:t>
+      </w:r>
+      <w:hyperlink r:id="rId16">
+        <w:r>
+          <w:rPr>
+            <w:rStyle w:val="InternetLink"/>
+            <w:b w:val="false"/>
+            <w:bCs w:val="false"/>
+            <w:sz w:val="24"/>
+            <w:szCs w:val="24"/>
+          </w:rPr>
+          <w:t>https://github.com/</w:t>
+        </w:r>
+      </w:hyperlink>
+    </w:p>
+    <w:p>
+      <w:pPr>
+        <w:pStyle w:val="Normal"/>
+        <w:numPr>
+          <w:ilvl w:val="0"/>
+          <w:numId w:val="1"/>
+        </w:numPr>
+        <w:rPr>
+          <w:b w:val="false"/>
+          <w:b w:val="false"/>
+          <w:bCs w:val="false"/>
+        </w:rPr>
+      </w:pPr>
+      <w:r>
+        <w:rPr>
+          <w:b w:val="false"/>
+          <w:bCs w:val="false"/>
+        </w:rPr>
+        <w:t>2</w:t>
+      </w:r>
+      <w:r>
+        <w:rPr>
+          <w:b w:val="false"/>
+          <w:bCs w:val="false"/>
+        </w:rPr>
+        <w:t xml:space="preserve">. </w:t>
+      </w:r>
+      <w:r>
+        <w:rPr>
+          <w:b w:val="false"/>
+          <w:bCs w:val="false"/>
+          <w:sz w:val="24"/>
+          <w:szCs w:val="24"/>
+        </w:rPr>
+        <w:t>Pasirinkite savo projektą</w:t>
+        <w:br/>
+        <w:t>3. Spauskite Settings</w:t>
+        <w:br/>
+        <w:t>4. Pasirinkite collaborators</w:t>
+        <w:br/>
+        <w:t xml:space="preserve">5. Pridėkite </w:t>
+      </w:r>
+      <w:r>
+        <w:rPr>
+          <w:b w:val="false"/>
+          <w:bCs w:val="false"/>
+          <w:sz w:val="24"/>
+          <w:szCs w:val="24"/>
+        </w:rPr>
+        <w:t>į laukelį zigmantasvcs</w:t>
+      </w:r>
+    </w:p>
+    <w:p>
+      <w:pPr>
+        <w:pStyle w:val="Heading1"/>
+        <w:numPr>
+          <w:ilvl w:val="0"/>
+          <w:numId w:val="1"/>
+        </w:numPr>
+        <w:rPr/>
+      </w:pPr>
+      <w:r>
+        <w:rPr/>
+      </w:r>
+    </w:p>
+    <w:p>
+      <w:pPr>
+        <w:pStyle w:val="Heading1"/>
+        <w:numPr>
+          <w:ilvl w:val="0"/>
+          <w:numId w:val="1"/>
+        </w:numPr>
+        <w:rPr/>
+      </w:pPr>
       <w:bookmarkStart w:id="3" w:name="__RefHeading___Toc335_258066104"/>
       <w:bookmarkEnd w:id="3"/>
       <w:r>
@@ -2714,7 +2815,7 @@
     <w:qFormat/>
     <w:pPr>
       <w:widowControl/>
-      <w:overflowPunct w:val="true"/>
+      <w:overflowPunct w:val="false"/>
       <w:bidi w:val="0"/>
       <w:jc w:val="left"/>
     </w:pPr>

</xml_diff>